<commit_message>
Updated Gantt Chart tasks document to reflect updated chart
</commit_message>
<xml_diff>
--- a/Documentation/Gantt Chart/Gantt_Chart_tasks.docx
+++ b/Documentation/Gantt Chart/Gantt_Chart_tasks.docx
@@ -1,6 +1,6 @@
 
 <file path=word/document.xml><?xml version="1.0" encoding="utf-8"?>
-<w:document xmlns:wpc="http://schemas.microsoft.com/office/word/2010/wordprocessingCanvas" xmlns:cx="http://schemas.microsoft.com/office/drawing/2014/chartex" xmlns:cx1="http://schemas.microsoft.com/office/drawing/2015/9/8/chartex" xmlns:cx2="http://schemas.microsoft.com/office/drawing/2015/10/21/chartex" xmlns:cx3="http://schemas.microsoft.com/office/drawing/2016/5/9/chartex" xmlns:cx4="http://schemas.microsoft.com/office/drawing/2016/5/10/chartex" xmlns:cx5="http://schemas.microsoft.com/office/drawing/2016/5/11/chartex" xmlns:cx6="http://schemas.microsoft.com/office/drawing/2016/5/12/chartex" xmlns:cx7="http://schemas.microsoft.com/office/drawing/2016/5/13/chartex" xmlns:cx8="http://schemas.microsoft.com/office/drawing/2016/5/14/chartex" xmlns:mc="http://schemas.openxmlformats.org/markup-compatibility/2006" xmlns:aink="http://schemas.microsoft.com/office/drawing/2016/ink" xmlns:am3d="http://schemas.microsoft.com/office/drawing/2017/model3d" xmlns:o="urn:schemas-microsoft-com:office:office" xmlns:r="http://schemas.openxmlformats.org/officeDocument/2006/relationships" xmlns:m="http://schemas.openxmlformats.org/officeDocument/2006/math" xmlns:v="urn:schemas-microsoft-com:vml" xmlns:wp14="http://schemas.microsoft.com/office/word/2010/wordprocessingDrawing" xmlns:wp="http://schemas.openxmlformats.org/drawingml/2006/wordprocessingDrawing" xmlns:w10="urn:schemas-microsoft-com:office:word" xmlns:w="http://schemas.openxmlformats.org/wordprocessingml/2006/main" xmlns:w14="http://schemas.microsoft.com/office/word/2010/wordml" xmlns:w15="http://schemas.microsoft.com/office/word/2012/wordml" xmlns:w16cid="http://schemas.microsoft.com/office/word/2016/wordml/cid" xmlns:w16se="http://schemas.microsoft.com/office/word/2015/wordml/symex" xmlns:wpg="http://schemas.microsoft.com/office/word/2010/wordprocessingGroup" xmlns:wpi="http://schemas.microsoft.com/office/word/2010/wordprocessingInk" xmlns:wne="http://schemas.microsoft.com/office/word/2006/wordml" xmlns:wps="http://schemas.microsoft.com/office/word/2010/wordprocessingShape" mc:Ignorable="w14 w15 w16se w16cid wp14">
+<w:document xmlns:wpc="http://schemas.microsoft.com/office/word/2010/wordprocessingCanvas" xmlns:cx="http://schemas.microsoft.com/office/drawing/2014/chartex" xmlns:cx1="http://schemas.microsoft.com/office/drawing/2015/9/8/chartex" xmlns:cx2="http://schemas.microsoft.com/office/drawing/2015/10/21/chartex" xmlns:cx3="http://schemas.microsoft.com/office/drawing/2016/5/9/chartex" xmlns:cx4="http://schemas.microsoft.com/office/drawing/2016/5/10/chartex" xmlns:cx5="http://schemas.microsoft.com/office/drawing/2016/5/11/chartex" xmlns:cx6="http://schemas.microsoft.com/office/drawing/2016/5/12/chartex" xmlns:cx7="http://schemas.microsoft.com/office/drawing/2016/5/13/chartex" xmlns:cx8="http://schemas.microsoft.com/office/drawing/2016/5/14/chartex" xmlns:mc="http://schemas.openxmlformats.org/markup-compatibility/2006" xmlns:aink="http://schemas.microsoft.com/office/drawing/2016/ink" xmlns:am3d="http://schemas.microsoft.com/office/drawing/2017/model3d" xmlns:o="urn:schemas-microsoft-com:office:office" xmlns:r="http://schemas.openxmlformats.org/officeDocument/2006/relationships" xmlns:m="http://schemas.openxmlformats.org/officeDocument/2006/math" xmlns:v="urn:schemas-microsoft-com:vml" xmlns:wp14="http://schemas.microsoft.com/office/word/2010/wordprocessingDrawing" xmlns:wp="http://schemas.openxmlformats.org/drawingml/2006/wordprocessingDrawing" xmlns:w10="urn:schemas-microsoft-com:office:word" xmlns:w="http://schemas.openxmlformats.org/wordprocessingml/2006/main" xmlns:w14="http://schemas.microsoft.com/office/word/2010/wordml" xmlns:w15="http://schemas.microsoft.com/office/word/2012/wordml" xmlns:w16cex="http://schemas.microsoft.com/office/word/2018/wordml/cex" xmlns:w16cid="http://schemas.microsoft.com/office/word/2016/wordml/cid" xmlns:w16="http://schemas.microsoft.com/office/word/2018/wordml" xmlns:w16se="http://schemas.microsoft.com/office/word/2015/wordml/symex" xmlns:wpg="http://schemas.microsoft.com/office/word/2010/wordprocessingGroup" xmlns:wpi="http://schemas.microsoft.com/office/word/2010/wordprocessingInk" xmlns:wne="http://schemas.microsoft.com/office/word/2006/wordml" xmlns:wps="http://schemas.microsoft.com/office/word/2010/wordprocessingShape" mc:Ignorable="w14 w15 w16se w16cid w16 w16cex wp14">
   <w:body>
     <w:p>
       <w:pPr>
@@ -178,6 +178,9 @@
           <w:numId w:val="1"/>
         </w:numPr>
       </w:pPr>
+      <w:r>
+        <w:t>S1 Week 11 Deliverables</w:t>
+      </w:r>
     </w:p>
     <w:p/>
     <w:p/>
@@ -374,8 +377,29 @@
       <w:r>
         <w:t>Group product description (up to 10%)</w:t>
       </w:r>
-      <w:bookmarkStart w:id="0" w:name="_GoBack"/>
-      <w:bookmarkEnd w:id="0"/>
+    </w:p>
+    <w:p>
+      <w:pPr>
+        <w:pStyle w:val="ListParagraph"/>
+        <w:numPr>
+          <w:ilvl w:val="0"/>
+          <w:numId w:val="2"/>
+        </w:numPr>
+      </w:pPr>
+      <w:r>
+        <w:t>S</w:t>
+      </w:r>
+      <w:r>
+        <w:t>2</w:t>
+      </w:r>
+      <w:r>
+        <w:t xml:space="preserve"> Week 11 Deliverables</w:t>
+      </w:r>
+    </w:p>
+    <w:p>
+      <w:pPr>
+        <w:pStyle w:val="ListParagraph"/>
+      </w:pPr>
     </w:p>
     <w:sectPr>
       <w:pgSz w:w="11906" w:h="16838"/>
@@ -388,7 +412,7 @@
 </file>
 
 <file path=word/numbering.xml><?xml version="1.0" encoding="utf-8"?>
-<w:numbering xmlns:wpc="http://schemas.microsoft.com/office/word/2010/wordprocessingCanvas" xmlns:cx="http://schemas.microsoft.com/office/drawing/2014/chartex" xmlns:cx1="http://schemas.microsoft.com/office/drawing/2015/9/8/chartex" xmlns:cx2="http://schemas.microsoft.com/office/drawing/2015/10/21/chartex" xmlns:cx3="http://schemas.microsoft.com/office/drawing/2016/5/9/chartex" xmlns:cx4="http://schemas.microsoft.com/office/drawing/2016/5/10/chartex" xmlns:cx5="http://schemas.microsoft.com/office/drawing/2016/5/11/chartex" xmlns:cx6="http://schemas.microsoft.com/office/drawing/2016/5/12/chartex" xmlns:cx7="http://schemas.microsoft.com/office/drawing/2016/5/13/chartex" xmlns:cx8="http://schemas.microsoft.com/office/drawing/2016/5/14/chartex" xmlns:mc="http://schemas.openxmlformats.org/markup-compatibility/2006" xmlns:aink="http://schemas.microsoft.com/office/drawing/2016/ink" xmlns:am3d="http://schemas.microsoft.com/office/drawing/2017/model3d" xmlns:o="urn:schemas-microsoft-com:office:office" xmlns:r="http://schemas.openxmlformats.org/officeDocument/2006/relationships" xmlns:m="http://schemas.openxmlformats.org/officeDocument/2006/math" xmlns:v="urn:schemas-microsoft-com:vml" xmlns:wp14="http://schemas.microsoft.com/office/word/2010/wordprocessingDrawing" xmlns:wp="http://schemas.openxmlformats.org/drawingml/2006/wordprocessingDrawing" xmlns:w10="urn:schemas-microsoft-com:office:word" xmlns:w="http://schemas.openxmlformats.org/wordprocessingml/2006/main" xmlns:w14="http://schemas.microsoft.com/office/word/2010/wordml" xmlns:w15="http://schemas.microsoft.com/office/word/2012/wordml" xmlns:w16cid="http://schemas.microsoft.com/office/word/2016/wordml/cid" xmlns:w16se="http://schemas.microsoft.com/office/word/2015/wordml/symex" xmlns:wpg="http://schemas.microsoft.com/office/word/2010/wordprocessingGroup" xmlns:wpi="http://schemas.microsoft.com/office/word/2010/wordprocessingInk" xmlns:wne="http://schemas.microsoft.com/office/word/2006/wordml" xmlns:wps="http://schemas.microsoft.com/office/word/2010/wordprocessingShape" mc:Ignorable="w14 w15 w16se w16cid wp14">
+<w:numbering xmlns:wpc="http://schemas.microsoft.com/office/word/2010/wordprocessingCanvas" xmlns:cx="http://schemas.microsoft.com/office/drawing/2014/chartex" xmlns:cx1="http://schemas.microsoft.com/office/drawing/2015/9/8/chartex" xmlns:cx2="http://schemas.microsoft.com/office/drawing/2015/10/21/chartex" xmlns:cx3="http://schemas.microsoft.com/office/drawing/2016/5/9/chartex" xmlns:cx4="http://schemas.microsoft.com/office/drawing/2016/5/10/chartex" xmlns:cx5="http://schemas.microsoft.com/office/drawing/2016/5/11/chartex" xmlns:cx6="http://schemas.microsoft.com/office/drawing/2016/5/12/chartex" xmlns:cx7="http://schemas.microsoft.com/office/drawing/2016/5/13/chartex" xmlns:cx8="http://schemas.microsoft.com/office/drawing/2016/5/14/chartex" xmlns:mc="http://schemas.openxmlformats.org/markup-compatibility/2006" xmlns:aink="http://schemas.microsoft.com/office/drawing/2016/ink" xmlns:am3d="http://schemas.microsoft.com/office/drawing/2017/model3d" xmlns:o="urn:schemas-microsoft-com:office:office" xmlns:r="http://schemas.openxmlformats.org/officeDocument/2006/relationships" xmlns:m="http://schemas.openxmlformats.org/officeDocument/2006/math" xmlns:v="urn:schemas-microsoft-com:vml" xmlns:wp14="http://schemas.microsoft.com/office/word/2010/wordprocessingDrawing" xmlns:wp="http://schemas.openxmlformats.org/drawingml/2006/wordprocessingDrawing" xmlns:w10="urn:schemas-microsoft-com:office:word" xmlns:w="http://schemas.openxmlformats.org/wordprocessingml/2006/main" xmlns:w14="http://schemas.microsoft.com/office/word/2010/wordml" xmlns:w15="http://schemas.microsoft.com/office/word/2012/wordml" xmlns:w16cex="http://schemas.microsoft.com/office/word/2018/wordml/cex" xmlns:w16cid="http://schemas.microsoft.com/office/word/2016/wordml/cid" xmlns:w16="http://schemas.microsoft.com/office/word/2018/wordml" xmlns:w16se="http://schemas.microsoft.com/office/word/2015/wordml/symex" xmlns:wpg="http://schemas.microsoft.com/office/word/2010/wordprocessingGroup" xmlns:wpi="http://schemas.microsoft.com/office/word/2010/wordprocessingInk" xmlns:wne="http://schemas.microsoft.com/office/word/2006/wordml" xmlns:wps="http://schemas.microsoft.com/office/word/2010/wordprocessingShape" mc:Ignorable="w14 w15 w16se w16cid w16 w16cex wp14">
   <w:abstractNum w:abstractNumId="0" w15:restartNumberingAfterBreak="0">
     <w:nsid w:val="0A2431D6"/>
     <w:multiLevelType w:val="hybridMultilevel"/>
@@ -571,7 +595,7 @@
 </file>
 
 <file path=word/styles.xml><?xml version="1.0" encoding="utf-8"?>
-<w:styles xmlns:mc="http://schemas.openxmlformats.org/markup-compatibility/2006" xmlns:r="http://schemas.openxmlformats.org/officeDocument/2006/relationships" xmlns:w="http://schemas.openxmlformats.org/wordprocessingml/2006/main" xmlns:w14="http://schemas.microsoft.com/office/word/2010/wordml" xmlns:w15="http://schemas.microsoft.com/office/word/2012/wordml" xmlns:w16cid="http://schemas.microsoft.com/office/word/2016/wordml/cid" xmlns:w16se="http://schemas.microsoft.com/office/word/2015/wordml/symex" mc:Ignorable="w14 w15 w16se w16cid">
+<w:styles xmlns:mc="http://schemas.openxmlformats.org/markup-compatibility/2006" xmlns:r="http://schemas.openxmlformats.org/officeDocument/2006/relationships" xmlns:w="http://schemas.openxmlformats.org/wordprocessingml/2006/main" xmlns:w14="http://schemas.microsoft.com/office/word/2010/wordml" xmlns:w15="http://schemas.microsoft.com/office/word/2012/wordml" xmlns:w16cex="http://schemas.microsoft.com/office/word/2018/wordml/cex" xmlns:w16cid="http://schemas.microsoft.com/office/word/2016/wordml/cid" xmlns:w16="http://schemas.microsoft.com/office/word/2018/wordml" xmlns:w16se="http://schemas.microsoft.com/office/word/2015/wordml/symex" mc:Ignorable="w14 w15 w16se w16cid w16 w16cex">
   <w:docDefaults>
     <w:rPrDefault>
       <w:rPr>
@@ -693,6 +717,7 @@
     <w:lsdException w:name="HTML Sample" w:semiHidden="1" w:unhideWhenUsed="1"/>
     <w:lsdException w:name="HTML Typewriter" w:semiHidden="1" w:unhideWhenUsed="1"/>
     <w:lsdException w:name="HTML Variable" w:semiHidden="1" w:unhideWhenUsed="1"/>
+    <w:lsdException w:name="Normal Table" w:semiHidden="1" w:unhideWhenUsed="1"/>
     <w:lsdException w:name="annotation subject" w:semiHidden="1" w:unhideWhenUsed="1"/>
     <w:lsdException w:name="No List" w:semiHidden="1" w:unhideWhenUsed="1"/>
     <w:lsdException w:name="Outline List 1" w:semiHidden="1" w:unhideWhenUsed="1"/>
@@ -739,8 +764,10 @@
     <w:lsdException w:name="Table Subtle 2" w:semiHidden="1" w:unhideWhenUsed="1"/>
     <w:lsdException w:name="Table Web 1" w:semiHidden="1" w:unhideWhenUsed="1"/>
     <w:lsdException w:name="Table Web 2" w:semiHidden="1" w:unhideWhenUsed="1"/>
+    <w:lsdException w:name="Table Web 3" w:semiHidden="1" w:unhideWhenUsed="1"/>
     <w:lsdException w:name="Balloon Text" w:semiHidden="1" w:unhideWhenUsed="1"/>
     <w:lsdException w:name="Table Grid" w:uiPriority="39"/>
+    <w:lsdException w:name="Table Theme" w:semiHidden="1" w:unhideWhenUsed="1"/>
     <w:lsdException w:name="Placeholder Text" w:semiHidden="1"/>
     <w:lsdException w:name="No Spacing" w:uiPriority="1" w:qFormat="1"/>
     <w:lsdException w:name="Light Shading" w:uiPriority="60"/>

</xml_diff>